<commit_message>
added couple of sql queries
</commit_message>
<xml_diff>
--- a/resources/Solution.docx
+++ b/resources/Solution.docx
@@ -658,6 +658,35 @@
     <w:p>
       <w:r>
         <w:t>In the current system data exchange happens via a Message Pub-sub service. Which i have implemented using RxJava’s publish Observable. In standard system this should be replaced by a proper Pub-Sub system.</w:t>
+      </w:r>
+    </w:p>
+    <w:p>
+      <w:pPr>
+        <w:pStyle w:val="Heading2"/>
+      </w:pPr>
+      <w:r>
+        <w:t>Handling back dated payment</w:t>
+      </w:r>
+    </w:p>
+    <w:p>
+      <w:r>
+        <w:t>A payment is considered back dated, if it is executed after a payment with higher date. A backdated payme</w:t>
+      </w:r>
+      <w:r>
+        <w:t>nt needs to revert all the payment with transaction date before it. Apply the backdated payment, then apply all payments which were reverted.</w:t>
+      </w:r>
+    </w:p>
+    <w:p>
+      <w:r>
+        <w:t xml:space="preserve">I have used event store which is append-only database implementation. </w:t>
+      </w:r>
+      <w:r>
+        <w:t>This ensures lock-less updates and is natural to Loan transaction operations.</w:t>
+      </w:r>
+    </w:p>
+    <w:p>
+      <w:r>
+        <w:t>Before adding addPayment event, the application checks for any transaction with transaction date greater than current event. If found, it generates a PaymentReversal event and process it. Also adding the original event to PendingValidEvents list. Once all higher payments are processed, it applies the original back dated payment. Followed by all the pendingValidEvents (which were reverted).</w:t>
       </w:r>
     </w:p>
     <w:p>
@@ -895,8 +924,6 @@
       <w:pPr>
         <w:pStyle w:val="Heading5"/>
       </w:pPr>
-      <w:bookmarkStart w:id="0" w:name="_GoBack"/>
-      <w:bookmarkEnd w:id="0"/>
       <w:r>
         <w:t>Run the sample client application:</w:t>
       </w:r>
@@ -1249,7 +1276,29 @@
           <w:szCs w:val="18"/>
           <w:lang w:val="en-US"/>
         </w:rPr>
-        <w:t>"startDate"</w:t>
+        <w:t>"</w:t>
+      </w:r>
+      <w:proofErr w:type="spellStart"/>
+      <w:r>
+        <w:rPr>
+          <w:rFonts w:ascii="Courier New" w:eastAsia="Times New Roman" w:hAnsi="Courier New" w:cs="Courier New"/>
+          <w:color w:val="A31515"/>
+          <w:sz w:val="18"/>
+          <w:szCs w:val="18"/>
+          <w:lang w:val="en-US"/>
+        </w:rPr>
+        <w:t>startDate</w:t>
+      </w:r>
+      <w:proofErr w:type="spellEnd"/>
+      <w:r>
+        <w:rPr>
+          <w:rFonts w:ascii="Courier New" w:eastAsia="Times New Roman" w:hAnsi="Courier New" w:cs="Courier New"/>
+          <w:color w:val="A31515"/>
+          <w:sz w:val="18"/>
+          <w:szCs w:val="18"/>
+          <w:lang w:val="en-US"/>
+        </w:rPr>
+        <w:t>"</w:t>
       </w:r>
       <w:r>
         <w:rPr>
@@ -1363,7 +1412,29 @@
           <w:szCs w:val="18"/>
           <w:lang w:val="en-US"/>
         </w:rPr>
-        <w:t>"accountId"</w:t>
+        <w:t>"</w:t>
+      </w:r>
+      <w:proofErr w:type="spellStart"/>
+      <w:r>
+        <w:rPr>
+          <w:rFonts w:ascii="Courier New" w:eastAsia="Times New Roman" w:hAnsi="Courier New" w:cs="Courier New"/>
+          <w:color w:val="A31515"/>
+          <w:sz w:val="18"/>
+          <w:szCs w:val="18"/>
+          <w:lang w:val="en-US"/>
+        </w:rPr>
+        <w:t>accountId</w:t>
+      </w:r>
+      <w:proofErr w:type="spellEnd"/>
+      <w:r>
+        <w:rPr>
+          <w:rFonts w:ascii="Courier New" w:eastAsia="Times New Roman" w:hAnsi="Courier New" w:cs="Courier New"/>
+          <w:color w:val="A31515"/>
+          <w:sz w:val="18"/>
+          <w:szCs w:val="18"/>
+          <w:lang w:val="en-US"/>
+        </w:rPr>
+        <w:t>"</w:t>
       </w:r>
       <w:r>
         <w:rPr>
@@ -1427,7 +1498,29 @@
           <w:szCs w:val="18"/>
           <w:lang w:val="en-US"/>
         </w:rPr>
-        <w:t>"loanAmount"</w:t>
+        <w:t>"</w:t>
+      </w:r>
+      <w:proofErr w:type="spellStart"/>
+      <w:r>
+        <w:rPr>
+          <w:rFonts w:ascii="Courier New" w:eastAsia="Times New Roman" w:hAnsi="Courier New" w:cs="Courier New"/>
+          <w:color w:val="A31515"/>
+          <w:sz w:val="18"/>
+          <w:szCs w:val="18"/>
+          <w:lang w:val="en-US"/>
+        </w:rPr>
+        <w:t>loanAmount</w:t>
+      </w:r>
+      <w:proofErr w:type="spellEnd"/>
+      <w:r>
+        <w:rPr>
+          <w:rFonts w:ascii="Courier New" w:eastAsia="Times New Roman" w:hAnsi="Courier New" w:cs="Courier New"/>
+          <w:color w:val="A31515"/>
+          <w:sz w:val="18"/>
+          <w:szCs w:val="18"/>
+          <w:lang w:val="en-US"/>
+        </w:rPr>
+        <w:t>"</w:t>
       </w:r>
       <w:r>
         <w:rPr>
@@ -1491,7 +1584,29 @@
           <w:szCs w:val="18"/>
           <w:lang w:val="en-US"/>
         </w:rPr>
-        <w:t>"interestRate"</w:t>
+        <w:t>"</w:t>
+      </w:r>
+      <w:proofErr w:type="spellStart"/>
+      <w:r>
+        <w:rPr>
+          <w:rFonts w:ascii="Courier New" w:eastAsia="Times New Roman" w:hAnsi="Courier New" w:cs="Courier New"/>
+          <w:color w:val="A31515"/>
+          <w:sz w:val="18"/>
+          <w:szCs w:val="18"/>
+          <w:lang w:val="en-US"/>
+        </w:rPr>
+        <w:t>interestRate</w:t>
+      </w:r>
+      <w:proofErr w:type="spellEnd"/>
+      <w:r>
+        <w:rPr>
+          <w:rFonts w:ascii="Courier New" w:eastAsia="Times New Roman" w:hAnsi="Courier New" w:cs="Courier New"/>
+          <w:color w:val="A31515"/>
+          <w:sz w:val="18"/>
+          <w:szCs w:val="18"/>
+          <w:lang w:val="en-US"/>
+        </w:rPr>
+        <w:t>"</w:t>
       </w:r>
       <w:r>
         <w:rPr>
@@ -1555,7 +1670,29 @@
           <w:szCs w:val="18"/>
           <w:lang w:val="en-US"/>
         </w:rPr>
-        <w:t>"startDate"</w:t>
+        <w:t>"</w:t>
+      </w:r>
+      <w:proofErr w:type="spellStart"/>
+      <w:r>
+        <w:rPr>
+          <w:rFonts w:ascii="Courier New" w:eastAsia="Times New Roman" w:hAnsi="Courier New" w:cs="Courier New"/>
+          <w:color w:val="A31515"/>
+          <w:sz w:val="18"/>
+          <w:szCs w:val="18"/>
+          <w:lang w:val="en-US"/>
+        </w:rPr>
+        <w:t>startDate</w:t>
+      </w:r>
+      <w:proofErr w:type="spellEnd"/>
+      <w:r>
+        <w:rPr>
+          <w:rFonts w:ascii="Courier New" w:eastAsia="Times New Roman" w:hAnsi="Courier New" w:cs="Courier New"/>
+          <w:color w:val="A31515"/>
+          <w:sz w:val="18"/>
+          <w:szCs w:val="18"/>
+          <w:lang w:val="en-US"/>
+        </w:rPr>
+        <w:t>"</w:t>
       </w:r>
       <w:r>
         <w:rPr>
@@ -1606,6 +1743,7 @@
       <w:r>
         <w:t xml:space="preserve">Validation: Valid loanAmount ( positive real numbers), interest amount (positive real number). Date format strictly: </w:t>
       </w:r>
+      <w:proofErr w:type="spellStart"/>
       <w:r>
         <w:rPr>
           <w:rFonts w:ascii="Consolas" w:hAnsi="Consolas" w:cs="Consolas"/>
@@ -1617,6 +1755,7 @@
         </w:rPr>
         <w:t>java.time.LocalDate</w:t>
       </w:r>
+      <w:proofErr w:type="spellEnd"/>
     </w:p>
     <w:p>
       <w:pPr>
@@ -1800,7 +1939,29 @@
           <w:szCs w:val="18"/>
           <w:lang w:val="en-US"/>
         </w:rPr>
-        <w:t>"transactionDate"</w:t>
+        <w:t>"</w:t>
+      </w:r>
+      <w:proofErr w:type="spellStart"/>
+      <w:r>
+        <w:rPr>
+          <w:rFonts w:ascii="Courier New" w:eastAsia="Times New Roman" w:hAnsi="Courier New" w:cs="Courier New"/>
+          <w:color w:val="A31515"/>
+          <w:sz w:val="18"/>
+          <w:szCs w:val="18"/>
+          <w:lang w:val="en-US"/>
+        </w:rPr>
+        <w:t>transactionDate</w:t>
+      </w:r>
+      <w:proofErr w:type="spellEnd"/>
+      <w:r>
+        <w:rPr>
+          <w:rFonts w:ascii="Courier New" w:eastAsia="Times New Roman" w:hAnsi="Courier New" w:cs="Courier New"/>
+          <w:color w:val="A31515"/>
+          <w:sz w:val="18"/>
+          <w:szCs w:val="18"/>
+          <w:lang w:val="en-US"/>
+        </w:rPr>
+        <w:t>"</w:t>
       </w:r>
       <w:r>
         <w:rPr>
@@ -1914,7 +2075,29 @@
           <w:szCs w:val="18"/>
           <w:lang w:val="en-US"/>
         </w:rPr>
-        <w:t>"transactionId"</w:t>
+        <w:t>"</w:t>
+      </w:r>
+      <w:proofErr w:type="spellStart"/>
+      <w:r>
+        <w:rPr>
+          <w:rFonts w:ascii="Courier New" w:eastAsia="Times New Roman" w:hAnsi="Courier New" w:cs="Courier New"/>
+          <w:color w:val="A31515"/>
+          <w:sz w:val="18"/>
+          <w:szCs w:val="18"/>
+          <w:lang w:val="en-US"/>
+        </w:rPr>
+        <w:t>transactionId</w:t>
+      </w:r>
+      <w:proofErr w:type="spellEnd"/>
+      <w:r>
+        <w:rPr>
+          <w:rFonts w:ascii="Courier New" w:eastAsia="Times New Roman" w:hAnsi="Courier New" w:cs="Courier New"/>
+          <w:color w:val="A31515"/>
+          <w:sz w:val="18"/>
+          <w:szCs w:val="18"/>
+          <w:lang w:val="en-US"/>
+        </w:rPr>
+        <w:t>"</w:t>
       </w:r>
       <w:r>
         <w:rPr>
@@ -2109,6 +2292,909 @@
       <w:r>
         <w:t>Response Body: String</w:t>
       </w:r>
+    </w:p>
+    <w:p>
+      <w:pPr>
+        <w:ind w:left="720"/>
+      </w:pPr>
+    </w:p>
+    <w:p>
+      <w:pPr>
+        <w:pStyle w:val="Heading1"/>
+      </w:pPr>
+      <w:r>
+        <w:lastRenderedPageBreak/>
+        <w:t>Question 2 SQL Queries</w:t>
+      </w:r>
+    </w:p>
+    <w:p>
+      <w:pPr>
+        <w:pStyle w:val="ListParagraph"/>
+        <w:numPr>
+          <w:ilvl w:val="0"/>
+          <w:numId w:val="12"/>
+        </w:numPr>
+        <w:rPr>
+          <w:b/>
+          <w:bCs/>
+        </w:rPr>
+      </w:pPr>
+      <w:r>
+        <w:rPr>
+          <w:rFonts w:ascii="Helvetica" w:hAnsi="Helvetica" w:cs="Helvetica"/>
+          <w:b/>
+          <w:bCs/>
+          <w:color w:val="333333"/>
+          <w:sz w:val="23"/>
+          <w:szCs w:val="23"/>
+          <w:shd w:val="clear" w:color="auto" w:fill="FFFFFF"/>
+        </w:rPr>
+        <w:t>Which person has the greatest total expense amount?</w:t>
+      </w:r>
+    </w:p>
+    <w:p>
+      <w:pPr>
+        <w:pStyle w:val="ListParagraph"/>
+        <w:rPr>
+          <w:rFonts w:ascii="Helvetica" w:hAnsi="Helvetica" w:cs="Helvetica"/>
+          <w:color w:val="00B050"/>
+          <w:sz w:val="23"/>
+          <w:szCs w:val="23"/>
+          <w:shd w:val="clear" w:color="auto" w:fill="FFFFFF"/>
+        </w:rPr>
+      </w:pPr>
+      <w:r>
+        <w:rPr>
+          <w:rFonts w:ascii="Helvetica" w:hAnsi="Helvetica" w:cs="Helvetica"/>
+          <w:b/>
+          <w:bCs/>
+          <w:color w:val="333333"/>
+          <w:sz w:val="23"/>
+          <w:szCs w:val="23"/>
+          <w:shd w:val="clear" w:color="auto" w:fill="FFFFFF"/>
+        </w:rPr>
+        <w:t>Query</w:t>
+      </w:r>
+      <w:r>
+        <w:rPr>
+          <w:rFonts w:ascii="Helvetica" w:hAnsi="Helvetica" w:cs="Helvetica"/>
+          <w:color w:val="333333"/>
+          <w:sz w:val="23"/>
+          <w:szCs w:val="23"/>
+          <w:shd w:val="clear" w:color="auto" w:fill="FFFFFF"/>
+        </w:rPr>
+        <w:t xml:space="preserve">:  </w:t>
+      </w:r>
+    </w:p>
+    <w:p>
+      <w:pPr>
+        <w:pStyle w:val="ListParagraph"/>
+        <w:rPr>
+          <w:rFonts w:ascii="Helvetica" w:hAnsi="Helvetica" w:cs="Helvetica"/>
+          <w:color w:val="333333"/>
+          <w:sz w:val="23"/>
+          <w:szCs w:val="23"/>
+          <w:shd w:val="clear" w:color="auto" w:fill="FFFFFF"/>
+        </w:rPr>
+      </w:pPr>
+      <w:r>
+        <w:rPr>
+          <w:rFonts w:ascii="Helvetica" w:hAnsi="Helvetica" w:cs="Helvetica"/>
+          <w:color w:val="333333"/>
+          <w:sz w:val="23"/>
+          <w:szCs w:val="23"/>
+          <w:shd w:val="clear" w:color="auto" w:fill="FFFFFF"/>
+        </w:rPr>
+        <w:t xml:space="preserve">      </w:t>
+      </w:r>
+    </w:p>
+    <w:p>
+      <w:pPr>
+        <w:pStyle w:val="ListParagraph"/>
+        <w:rPr>
+          <w:rFonts w:ascii="Helvetica" w:hAnsi="Helvetica" w:cs="Helvetica"/>
+          <w:color w:val="333333"/>
+          <w:sz w:val="23"/>
+          <w:szCs w:val="23"/>
+          <w:shd w:val="clear" w:color="auto" w:fill="FFFFFF"/>
+        </w:rPr>
+      </w:pPr>
+      <w:r>
+        <w:rPr>
+          <w:rFonts w:ascii="Helvetica" w:hAnsi="Helvetica" w:cs="Helvetica"/>
+          <w:color w:val="333333"/>
+          <w:sz w:val="23"/>
+          <w:szCs w:val="23"/>
+          <w:shd w:val="clear" w:color="auto" w:fill="FFFFFF"/>
+        </w:rPr>
+        <w:t xml:space="preserve">SELECT </w:t>
+      </w:r>
+    </w:p>
+    <w:p>
+      <w:pPr>
+        <w:pStyle w:val="ListParagraph"/>
+        <w:rPr>
+          <w:rFonts w:ascii="Helvetica" w:hAnsi="Helvetica" w:cs="Helvetica"/>
+          <w:color w:val="333333"/>
+          <w:sz w:val="23"/>
+          <w:szCs w:val="23"/>
+          <w:shd w:val="clear" w:color="auto" w:fill="FFFFFF"/>
+        </w:rPr>
+      </w:pPr>
+      <w:r>
+        <w:rPr>
+          <w:rFonts w:ascii="Helvetica" w:hAnsi="Helvetica" w:cs="Helvetica"/>
+          <w:color w:val="333333"/>
+          <w:sz w:val="23"/>
+          <w:szCs w:val="23"/>
+          <w:shd w:val="clear" w:color="auto" w:fill="FFFFFF"/>
+        </w:rPr>
+        <w:t xml:space="preserve">    *</w:t>
+      </w:r>
+    </w:p>
+    <w:p>
+      <w:pPr>
+        <w:pStyle w:val="ListParagraph"/>
+        <w:rPr>
+          <w:rFonts w:ascii="Helvetica" w:hAnsi="Helvetica" w:cs="Helvetica"/>
+          <w:color w:val="333333"/>
+          <w:sz w:val="23"/>
+          <w:szCs w:val="23"/>
+          <w:shd w:val="clear" w:color="auto" w:fill="FFFFFF"/>
+        </w:rPr>
+      </w:pPr>
+      <w:r>
+        <w:rPr>
+          <w:rFonts w:ascii="Helvetica" w:hAnsi="Helvetica" w:cs="Helvetica"/>
+          <w:color w:val="333333"/>
+          <w:sz w:val="23"/>
+          <w:szCs w:val="23"/>
+          <w:shd w:val="clear" w:color="auto" w:fill="FFFFFF"/>
+        </w:rPr>
+        <w:t>FROM</w:t>
+      </w:r>
+    </w:p>
+    <w:p>
+      <w:pPr>
+        <w:pStyle w:val="ListParagraph"/>
+        <w:rPr>
+          <w:rFonts w:ascii="Helvetica" w:hAnsi="Helvetica" w:cs="Helvetica"/>
+          <w:color w:val="333333"/>
+          <w:sz w:val="23"/>
+          <w:szCs w:val="23"/>
+          <w:shd w:val="clear" w:color="auto" w:fill="FFFFFF"/>
+        </w:rPr>
+      </w:pPr>
+      <w:r>
+        <w:rPr>
+          <w:rFonts w:ascii="Helvetica" w:hAnsi="Helvetica" w:cs="Helvetica"/>
+          <w:color w:val="333333"/>
+          <w:sz w:val="23"/>
+          <w:szCs w:val="23"/>
+          <w:shd w:val="clear" w:color="auto" w:fill="FFFFFF"/>
+        </w:rPr>
+        <w:t xml:space="preserve">    persons</w:t>
+      </w:r>
+    </w:p>
+    <w:p>
+      <w:pPr>
+        <w:pStyle w:val="ListParagraph"/>
+        <w:rPr>
+          <w:rFonts w:ascii="Helvetica" w:hAnsi="Helvetica" w:cs="Helvetica"/>
+          <w:color w:val="333333"/>
+          <w:sz w:val="23"/>
+          <w:szCs w:val="23"/>
+          <w:shd w:val="clear" w:color="auto" w:fill="FFFFFF"/>
+        </w:rPr>
+      </w:pPr>
+      <w:r>
+        <w:rPr>
+          <w:rFonts w:ascii="Helvetica" w:hAnsi="Helvetica" w:cs="Helvetica"/>
+          <w:color w:val="333333"/>
+          <w:sz w:val="23"/>
+          <w:szCs w:val="23"/>
+          <w:shd w:val="clear" w:color="auto" w:fill="FFFFFF"/>
+        </w:rPr>
+        <w:t>WHERE</w:t>
+      </w:r>
+    </w:p>
+    <w:p>
+      <w:pPr>
+        <w:pStyle w:val="ListParagraph"/>
+        <w:rPr>
+          <w:rFonts w:ascii="Helvetica" w:hAnsi="Helvetica" w:cs="Helvetica"/>
+          <w:color w:val="333333"/>
+          <w:sz w:val="23"/>
+          <w:szCs w:val="23"/>
+          <w:shd w:val="clear" w:color="auto" w:fill="FFFFFF"/>
+        </w:rPr>
+      </w:pPr>
+      <w:r>
+        <w:rPr>
+          <w:rFonts w:ascii="Helvetica" w:hAnsi="Helvetica" w:cs="Helvetica"/>
+          <w:color w:val="333333"/>
+          <w:sz w:val="23"/>
+          <w:szCs w:val="23"/>
+          <w:shd w:val="clear" w:color="auto" w:fill="FFFFFF"/>
+        </w:rPr>
+        <w:t xml:space="preserve">    id = (SELECT </w:t>
+      </w:r>
+    </w:p>
+    <w:p>
+      <w:pPr>
+        <w:pStyle w:val="ListParagraph"/>
+        <w:rPr>
+          <w:rFonts w:ascii="Helvetica" w:hAnsi="Helvetica" w:cs="Helvetica"/>
+          <w:color w:val="333333"/>
+          <w:sz w:val="23"/>
+          <w:szCs w:val="23"/>
+          <w:shd w:val="clear" w:color="auto" w:fill="FFFFFF"/>
+        </w:rPr>
+      </w:pPr>
+      <w:r>
+        <w:rPr>
+          <w:rFonts w:ascii="Helvetica" w:hAnsi="Helvetica" w:cs="Helvetica"/>
+          <w:color w:val="333333"/>
+          <w:sz w:val="23"/>
+          <w:szCs w:val="23"/>
+          <w:shd w:val="clear" w:color="auto" w:fill="FFFFFF"/>
+        </w:rPr>
+        <w:t xml:space="preserve">            person_id</w:t>
+      </w:r>
+    </w:p>
+    <w:p>
+      <w:pPr>
+        <w:pStyle w:val="ListParagraph"/>
+        <w:rPr>
+          <w:rFonts w:ascii="Helvetica" w:hAnsi="Helvetica" w:cs="Helvetica"/>
+          <w:color w:val="333333"/>
+          <w:sz w:val="23"/>
+          <w:szCs w:val="23"/>
+          <w:shd w:val="clear" w:color="auto" w:fill="FFFFFF"/>
+        </w:rPr>
+      </w:pPr>
+      <w:r>
+        <w:rPr>
+          <w:rFonts w:ascii="Helvetica" w:hAnsi="Helvetica" w:cs="Helvetica"/>
+          <w:color w:val="333333"/>
+          <w:sz w:val="23"/>
+          <w:szCs w:val="23"/>
+          <w:shd w:val="clear" w:color="auto" w:fill="FFFFFF"/>
+        </w:rPr>
+        <w:t xml:space="preserve">        FROM</w:t>
+      </w:r>
+    </w:p>
+    <w:p>
+      <w:pPr>
+        <w:pStyle w:val="ListParagraph"/>
+        <w:rPr>
+          <w:rFonts w:ascii="Helvetica" w:hAnsi="Helvetica" w:cs="Helvetica"/>
+          <w:color w:val="333333"/>
+          <w:sz w:val="23"/>
+          <w:szCs w:val="23"/>
+          <w:shd w:val="clear" w:color="auto" w:fill="FFFFFF"/>
+        </w:rPr>
+      </w:pPr>
+      <w:r>
+        <w:rPr>
+          <w:rFonts w:ascii="Helvetica" w:hAnsi="Helvetica" w:cs="Helvetica"/>
+          <w:color w:val="333333"/>
+          <w:sz w:val="23"/>
+          <w:szCs w:val="23"/>
+          <w:shd w:val="clear" w:color="auto" w:fill="FFFFFF"/>
+        </w:rPr>
+        <w:t xml:space="preserve">            (SELECT </w:t>
+      </w:r>
+    </w:p>
+    <w:p>
+      <w:pPr>
+        <w:pStyle w:val="ListParagraph"/>
+        <w:rPr>
+          <w:rFonts w:ascii="Helvetica" w:hAnsi="Helvetica" w:cs="Helvetica"/>
+          <w:color w:val="333333"/>
+          <w:sz w:val="23"/>
+          <w:szCs w:val="23"/>
+          <w:shd w:val="clear" w:color="auto" w:fill="FFFFFF"/>
+        </w:rPr>
+      </w:pPr>
+      <w:r>
+        <w:rPr>
+          <w:rFonts w:ascii="Helvetica" w:hAnsi="Helvetica" w:cs="Helvetica"/>
+          <w:color w:val="333333"/>
+          <w:sz w:val="23"/>
+          <w:szCs w:val="23"/>
+          <w:shd w:val="clear" w:color="auto" w:fill="FFFFFF"/>
+        </w:rPr>
+        <w:t xml:space="preserve">                person_id, SUM(amount) AS sum</w:t>
+      </w:r>
+    </w:p>
+    <w:p>
+      <w:pPr>
+        <w:pStyle w:val="ListParagraph"/>
+        <w:rPr>
+          <w:rFonts w:ascii="Helvetica" w:hAnsi="Helvetica" w:cs="Helvetica"/>
+          <w:color w:val="333333"/>
+          <w:sz w:val="23"/>
+          <w:szCs w:val="23"/>
+          <w:shd w:val="clear" w:color="auto" w:fill="FFFFFF"/>
+        </w:rPr>
+      </w:pPr>
+      <w:r>
+        <w:rPr>
+          <w:rFonts w:ascii="Helvetica" w:hAnsi="Helvetica" w:cs="Helvetica"/>
+          <w:color w:val="333333"/>
+          <w:sz w:val="23"/>
+          <w:szCs w:val="23"/>
+          <w:shd w:val="clear" w:color="auto" w:fill="FFFFFF"/>
+        </w:rPr>
+        <w:t xml:space="preserve">            FROM</w:t>
+      </w:r>
+    </w:p>
+    <w:p>
+      <w:pPr>
+        <w:pStyle w:val="ListParagraph"/>
+        <w:rPr>
+          <w:rFonts w:ascii="Helvetica" w:hAnsi="Helvetica" w:cs="Helvetica"/>
+          <w:color w:val="333333"/>
+          <w:sz w:val="23"/>
+          <w:szCs w:val="23"/>
+          <w:shd w:val="clear" w:color="auto" w:fill="FFFFFF"/>
+        </w:rPr>
+      </w:pPr>
+      <w:r>
+        <w:rPr>
+          <w:rFonts w:ascii="Helvetica" w:hAnsi="Helvetica" w:cs="Helvetica"/>
+          <w:color w:val="333333"/>
+          <w:sz w:val="23"/>
+          <w:szCs w:val="23"/>
+          <w:shd w:val="clear" w:color="auto" w:fill="FFFFFF"/>
+        </w:rPr>
+        <w:t xml:space="preserve">                expenses</w:t>
+      </w:r>
+    </w:p>
+    <w:p>
+      <w:pPr>
+        <w:pStyle w:val="ListParagraph"/>
+        <w:rPr>
+          <w:rFonts w:ascii="Helvetica" w:hAnsi="Helvetica" w:cs="Helvetica"/>
+          <w:color w:val="333333"/>
+          <w:sz w:val="23"/>
+          <w:szCs w:val="23"/>
+          <w:shd w:val="clear" w:color="auto" w:fill="FFFFFF"/>
+        </w:rPr>
+      </w:pPr>
+      <w:r>
+        <w:rPr>
+          <w:rFonts w:ascii="Helvetica" w:hAnsi="Helvetica" w:cs="Helvetica"/>
+          <w:color w:val="333333"/>
+          <w:sz w:val="23"/>
+          <w:szCs w:val="23"/>
+          <w:shd w:val="clear" w:color="auto" w:fill="FFFFFF"/>
+        </w:rPr>
+        <w:t xml:space="preserve">            GROUP BY person_id) temp2</w:t>
+      </w:r>
+    </w:p>
+    <w:p>
+      <w:pPr>
+        <w:pStyle w:val="ListParagraph"/>
+        <w:rPr>
+          <w:rFonts w:ascii="Helvetica" w:hAnsi="Helvetica" w:cs="Helvetica"/>
+          <w:color w:val="333333"/>
+          <w:sz w:val="23"/>
+          <w:szCs w:val="23"/>
+          <w:shd w:val="clear" w:color="auto" w:fill="FFFFFF"/>
+        </w:rPr>
+      </w:pPr>
+      <w:r>
+        <w:rPr>
+          <w:rFonts w:ascii="Helvetica" w:hAnsi="Helvetica" w:cs="Helvetica"/>
+          <w:color w:val="333333"/>
+          <w:sz w:val="23"/>
+          <w:szCs w:val="23"/>
+          <w:shd w:val="clear" w:color="auto" w:fill="FFFFFF"/>
+        </w:rPr>
+        <w:t xml:space="preserve">        WHERE</w:t>
+      </w:r>
+    </w:p>
+    <w:p>
+      <w:pPr>
+        <w:pStyle w:val="ListParagraph"/>
+        <w:rPr>
+          <w:rFonts w:ascii="Helvetica" w:hAnsi="Helvetica" w:cs="Helvetica"/>
+          <w:color w:val="333333"/>
+          <w:sz w:val="23"/>
+          <w:szCs w:val="23"/>
+          <w:shd w:val="clear" w:color="auto" w:fill="FFFFFF"/>
+        </w:rPr>
+      </w:pPr>
+      <w:r>
+        <w:rPr>
+          <w:rFonts w:ascii="Helvetica" w:hAnsi="Helvetica" w:cs="Helvetica"/>
+          <w:color w:val="333333"/>
+          <w:sz w:val="23"/>
+          <w:szCs w:val="23"/>
+          <w:shd w:val="clear" w:color="auto" w:fill="FFFFFF"/>
+        </w:rPr>
+        <w:t xml:space="preserve">            temp2.sum = (SELECT </w:t>
+      </w:r>
+    </w:p>
+    <w:p>
+      <w:pPr>
+        <w:pStyle w:val="ListParagraph"/>
+        <w:rPr>
+          <w:rFonts w:ascii="Helvetica" w:hAnsi="Helvetica" w:cs="Helvetica"/>
+          <w:color w:val="333333"/>
+          <w:sz w:val="23"/>
+          <w:szCs w:val="23"/>
+          <w:shd w:val="clear" w:color="auto" w:fill="FFFFFF"/>
+        </w:rPr>
+      </w:pPr>
+      <w:r>
+        <w:rPr>
+          <w:rFonts w:ascii="Helvetica" w:hAnsi="Helvetica" w:cs="Helvetica"/>
+          <w:color w:val="333333"/>
+          <w:sz w:val="23"/>
+          <w:szCs w:val="23"/>
+          <w:shd w:val="clear" w:color="auto" w:fill="FFFFFF"/>
+        </w:rPr>
+        <w:t xml:space="preserve">                    MAX(temp.sum)</w:t>
+      </w:r>
+    </w:p>
+    <w:p>
+      <w:pPr>
+        <w:pStyle w:val="ListParagraph"/>
+        <w:rPr>
+          <w:rFonts w:ascii="Helvetica" w:hAnsi="Helvetica" w:cs="Helvetica"/>
+          <w:color w:val="333333"/>
+          <w:sz w:val="23"/>
+          <w:szCs w:val="23"/>
+          <w:shd w:val="clear" w:color="auto" w:fill="FFFFFF"/>
+        </w:rPr>
+      </w:pPr>
+      <w:r>
+        <w:rPr>
+          <w:rFonts w:ascii="Helvetica" w:hAnsi="Helvetica" w:cs="Helvetica"/>
+          <w:color w:val="333333"/>
+          <w:sz w:val="23"/>
+          <w:szCs w:val="23"/>
+          <w:shd w:val="clear" w:color="auto" w:fill="FFFFFF"/>
+        </w:rPr>
+        <w:t xml:space="preserve">                FROM</w:t>
+      </w:r>
+    </w:p>
+    <w:p>
+      <w:pPr>
+        <w:pStyle w:val="ListParagraph"/>
+        <w:rPr>
+          <w:rFonts w:ascii="Helvetica" w:hAnsi="Helvetica" w:cs="Helvetica"/>
+          <w:color w:val="333333"/>
+          <w:sz w:val="23"/>
+          <w:szCs w:val="23"/>
+          <w:shd w:val="clear" w:color="auto" w:fill="FFFFFF"/>
+        </w:rPr>
+      </w:pPr>
+      <w:r>
+        <w:rPr>
+          <w:rFonts w:ascii="Helvetica" w:hAnsi="Helvetica" w:cs="Helvetica"/>
+          <w:color w:val="333333"/>
+          <w:sz w:val="23"/>
+          <w:szCs w:val="23"/>
+          <w:shd w:val="clear" w:color="auto" w:fill="FFFFFF"/>
+        </w:rPr>
+        <w:t xml:space="preserve">                    (SELECT </w:t>
+      </w:r>
+    </w:p>
+    <w:p>
+      <w:pPr>
+        <w:pStyle w:val="ListParagraph"/>
+        <w:rPr>
+          <w:rFonts w:ascii="Helvetica" w:hAnsi="Helvetica" w:cs="Helvetica"/>
+          <w:color w:val="333333"/>
+          <w:sz w:val="23"/>
+          <w:szCs w:val="23"/>
+          <w:shd w:val="clear" w:color="auto" w:fill="FFFFFF"/>
+        </w:rPr>
+      </w:pPr>
+      <w:r>
+        <w:rPr>
+          <w:rFonts w:ascii="Helvetica" w:hAnsi="Helvetica" w:cs="Helvetica"/>
+          <w:color w:val="333333"/>
+          <w:sz w:val="23"/>
+          <w:szCs w:val="23"/>
+          <w:shd w:val="clear" w:color="auto" w:fill="FFFFFF"/>
+        </w:rPr>
+        <w:t xml:space="preserve">                        person_id, SUM(amount) AS sum</w:t>
+      </w:r>
+    </w:p>
+    <w:p>
+      <w:pPr>
+        <w:pStyle w:val="ListParagraph"/>
+        <w:rPr>
+          <w:rFonts w:ascii="Helvetica" w:hAnsi="Helvetica" w:cs="Helvetica"/>
+          <w:color w:val="333333"/>
+          <w:sz w:val="23"/>
+          <w:szCs w:val="23"/>
+          <w:shd w:val="clear" w:color="auto" w:fill="FFFFFF"/>
+        </w:rPr>
+      </w:pPr>
+      <w:r>
+        <w:rPr>
+          <w:rFonts w:ascii="Helvetica" w:hAnsi="Helvetica" w:cs="Helvetica"/>
+          <w:color w:val="333333"/>
+          <w:sz w:val="23"/>
+          <w:szCs w:val="23"/>
+          <w:shd w:val="clear" w:color="auto" w:fill="FFFFFF"/>
+        </w:rPr>
+        <w:t xml:space="preserve">                    FROM</w:t>
+      </w:r>
+    </w:p>
+    <w:p>
+      <w:pPr>
+        <w:pStyle w:val="ListParagraph"/>
+        <w:rPr>
+          <w:rFonts w:ascii="Helvetica" w:hAnsi="Helvetica" w:cs="Helvetica"/>
+          <w:color w:val="333333"/>
+          <w:sz w:val="23"/>
+          <w:szCs w:val="23"/>
+          <w:shd w:val="clear" w:color="auto" w:fill="FFFFFF"/>
+        </w:rPr>
+      </w:pPr>
+      <w:r>
+        <w:rPr>
+          <w:rFonts w:ascii="Helvetica" w:hAnsi="Helvetica" w:cs="Helvetica"/>
+          <w:color w:val="333333"/>
+          <w:sz w:val="23"/>
+          <w:szCs w:val="23"/>
+          <w:shd w:val="clear" w:color="auto" w:fill="FFFFFF"/>
+        </w:rPr>
+        <w:t xml:space="preserve">                        expenses</w:t>
+      </w:r>
+    </w:p>
+    <w:p>
+      <w:pPr>
+        <w:pStyle w:val="ListParagraph"/>
+        <w:rPr>
+          <w:rFonts w:ascii="Helvetica" w:hAnsi="Helvetica" w:cs="Helvetica"/>
+          <w:color w:val="333333"/>
+          <w:sz w:val="23"/>
+          <w:szCs w:val="23"/>
+          <w:shd w:val="clear" w:color="auto" w:fill="FFFFFF"/>
+        </w:rPr>
+      </w:pPr>
+      <w:r>
+        <w:rPr>
+          <w:rFonts w:ascii="Helvetica" w:hAnsi="Helvetica" w:cs="Helvetica"/>
+          <w:color w:val="333333"/>
+          <w:sz w:val="23"/>
+          <w:szCs w:val="23"/>
+          <w:shd w:val="clear" w:color="auto" w:fill="FFFFFF"/>
+        </w:rPr>
+        <w:t xml:space="preserve">                    GROUP BY person_id) AS temp));</w:t>
+      </w:r>
+    </w:p>
+    <w:p>
+      <w:pPr>
+        <w:pStyle w:val="ListParagraph"/>
+        <w:numPr>
+          <w:ilvl w:val="0"/>
+          <w:numId w:val="12"/>
+        </w:numPr>
+        <w:rPr>
+          <w:rFonts w:ascii="Helvetica" w:hAnsi="Helvetica" w:cs="Helvetica"/>
+          <w:b/>
+          <w:bCs/>
+          <w:color w:val="333333"/>
+          <w:sz w:val="23"/>
+          <w:szCs w:val="23"/>
+          <w:shd w:val="clear" w:color="auto" w:fill="FFFFFF"/>
+        </w:rPr>
+      </w:pPr>
+      <w:r>
+        <w:rPr>
+          <w:rFonts w:ascii="Helvetica" w:hAnsi="Helvetica" w:cs="Helvetica"/>
+          <w:b/>
+          <w:bCs/>
+          <w:color w:val="333333"/>
+          <w:sz w:val="23"/>
+          <w:szCs w:val="23"/>
+          <w:shd w:val="clear" w:color="auto" w:fill="FFFFFF"/>
+        </w:rPr>
+        <w:t>Which person has the greatest total end balance considering all incomes and expenses?</w:t>
+      </w:r>
+    </w:p>
+    <w:p>
+      <w:pPr>
+        <w:pStyle w:val="ListParagraph"/>
+        <w:rPr>
+          <w:rFonts w:ascii="Helvetica" w:hAnsi="Helvetica" w:cs="Helvetica"/>
+          <w:color w:val="333333"/>
+          <w:sz w:val="23"/>
+          <w:szCs w:val="23"/>
+          <w:shd w:val="clear" w:color="auto" w:fill="FFFFFF"/>
+        </w:rPr>
+      </w:pPr>
+      <w:r>
+        <w:rPr>
+          <w:rFonts w:ascii="Helvetica" w:hAnsi="Helvetica" w:cs="Helvetica"/>
+          <w:b/>
+          <w:bCs/>
+          <w:color w:val="333333"/>
+          <w:sz w:val="23"/>
+          <w:szCs w:val="23"/>
+          <w:shd w:val="clear" w:color="auto" w:fill="FFFFFF"/>
+        </w:rPr>
+        <w:t>Query</w:t>
+      </w:r>
+      <w:r>
+        <w:rPr>
+          <w:rFonts w:ascii="Helvetica" w:hAnsi="Helvetica" w:cs="Helvetica"/>
+          <w:color w:val="333333"/>
+          <w:sz w:val="23"/>
+          <w:szCs w:val="23"/>
+          <w:shd w:val="clear" w:color="auto" w:fill="FFFFFF"/>
+        </w:rPr>
+        <w:t>:</w:t>
+      </w:r>
+    </w:p>
+    <w:p>
+      <w:pPr>
+        <w:pStyle w:val="ListParagraph"/>
+        <w:rPr>
+          <w:rFonts w:ascii="Helvetica" w:hAnsi="Helvetica" w:cs="Helvetica"/>
+          <w:color w:val="333333"/>
+          <w:sz w:val="23"/>
+          <w:szCs w:val="23"/>
+          <w:shd w:val="clear" w:color="auto" w:fill="FFFFFF"/>
+        </w:rPr>
+      </w:pPr>
+      <w:r>
+        <w:rPr>
+          <w:rFonts w:ascii="Helvetica" w:hAnsi="Helvetica" w:cs="Helvetica"/>
+          <w:color w:val="333333"/>
+          <w:sz w:val="23"/>
+          <w:szCs w:val="23"/>
+          <w:shd w:val="clear" w:color="auto" w:fill="FFFFFF"/>
+        </w:rPr>
+        <w:t>select * from persons where id = (</w:t>
+      </w:r>
+    </w:p>
+    <w:p>
+      <w:pPr>
+        <w:pStyle w:val="ListParagraph"/>
+        <w:rPr>
+          <w:rFonts w:ascii="Helvetica" w:hAnsi="Helvetica" w:cs="Helvetica"/>
+          <w:color w:val="333333"/>
+          <w:sz w:val="23"/>
+          <w:szCs w:val="23"/>
+          <w:shd w:val="clear" w:color="auto" w:fill="FFFFFF"/>
+        </w:rPr>
+      </w:pPr>
+      <w:r>
+        <w:rPr>
+          <w:rFonts w:ascii="Helvetica" w:hAnsi="Helvetica" w:cs="Helvetica"/>
+          <w:color w:val="333333"/>
+          <w:sz w:val="23"/>
+          <w:szCs w:val="23"/>
+          <w:shd w:val="clear" w:color="auto" w:fill="FFFFFF"/>
+        </w:rPr>
+        <w:t>select person_id from</w:t>
+      </w:r>
+    </w:p>
+    <w:p>
+      <w:pPr>
+        <w:pStyle w:val="ListParagraph"/>
+        <w:rPr>
+          <w:rFonts w:ascii="Helvetica" w:hAnsi="Helvetica" w:cs="Helvetica"/>
+          <w:color w:val="333333"/>
+          <w:sz w:val="23"/>
+          <w:szCs w:val="23"/>
+          <w:shd w:val="clear" w:color="auto" w:fill="FFFFFF"/>
+        </w:rPr>
+      </w:pPr>
+      <w:r>
+        <w:rPr>
+          <w:rFonts w:ascii="Helvetica" w:hAnsi="Helvetica" w:cs="Helvetica"/>
+          <w:color w:val="333333"/>
+          <w:sz w:val="23"/>
+          <w:szCs w:val="23"/>
+          <w:shd w:val="clear" w:color="auto" w:fill="FFFFFF"/>
+        </w:rPr>
+        <w:t xml:space="preserve">(select tempIncomes.person_id, (tempIncomes.amount - tempExpenses.amount) as amount from </w:t>
+      </w:r>
+    </w:p>
+    <w:p>
+      <w:pPr>
+        <w:pStyle w:val="ListParagraph"/>
+        <w:rPr>
+          <w:rFonts w:ascii="Helvetica" w:hAnsi="Helvetica" w:cs="Helvetica"/>
+          <w:color w:val="333333"/>
+          <w:sz w:val="23"/>
+          <w:szCs w:val="23"/>
+          <w:shd w:val="clear" w:color="auto" w:fill="FFFFFF"/>
+        </w:rPr>
+      </w:pPr>
+      <w:r>
+        <w:rPr>
+          <w:rFonts w:ascii="Helvetica" w:hAnsi="Helvetica" w:cs="Helvetica"/>
+          <w:color w:val="333333"/>
+          <w:sz w:val="23"/>
+          <w:szCs w:val="23"/>
+          <w:shd w:val="clear" w:color="auto" w:fill="FFFFFF"/>
+        </w:rPr>
+        <w:t>(select person_id,sum(amount) as amount from expenses group by person_id) tempExpenses,</w:t>
+      </w:r>
+    </w:p>
+    <w:p>
+      <w:pPr>
+        <w:pStyle w:val="ListParagraph"/>
+        <w:rPr>
+          <w:rFonts w:ascii="Helvetica" w:hAnsi="Helvetica" w:cs="Helvetica"/>
+          <w:color w:val="333333"/>
+          <w:sz w:val="23"/>
+          <w:szCs w:val="23"/>
+          <w:shd w:val="clear" w:color="auto" w:fill="FFFFFF"/>
+        </w:rPr>
+      </w:pPr>
+      <w:r>
+        <w:rPr>
+          <w:rFonts w:ascii="Helvetica" w:hAnsi="Helvetica" w:cs="Helvetica"/>
+          <w:color w:val="333333"/>
+          <w:sz w:val="23"/>
+          <w:szCs w:val="23"/>
+          <w:shd w:val="clear" w:color="auto" w:fill="FFFFFF"/>
+        </w:rPr>
+        <w:t>(select person_id, sum(amount) as amount from incomes group by person_id) tempIncomes</w:t>
+      </w:r>
+      <w:bookmarkStart w:id="0" w:name="_GoBack"/>
+      <w:bookmarkEnd w:id="0"/>
+    </w:p>
+    <w:p>
+      <w:pPr>
+        <w:pStyle w:val="ListParagraph"/>
+        <w:rPr>
+          <w:rFonts w:ascii="Helvetica" w:hAnsi="Helvetica" w:cs="Helvetica"/>
+          <w:color w:val="333333"/>
+          <w:sz w:val="23"/>
+          <w:szCs w:val="23"/>
+          <w:shd w:val="clear" w:color="auto" w:fill="FFFFFF"/>
+        </w:rPr>
+      </w:pPr>
+      <w:r>
+        <w:rPr>
+          <w:rFonts w:ascii="Helvetica" w:hAnsi="Helvetica" w:cs="Helvetica"/>
+          <w:color w:val="333333"/>
+          <w:sz w:val="23"/>
+          <w:szCs w:val="23"/>
+          <w:shd w:val="clear" w:color="auto" w:fill="FFFFFF"/>
+        </w:rPr>
+        <w:t>where tempExpenses.person_id = tempIncomes.person_id) totalBalance</w:t>
+      </w:r>
+    </w:p>
+    <w:p>
+      <w:pPr>
+        <w:pStyle w:val="ListParagraph"/>
+        <w:rPr>
+          <w:rFonts w:ascii="Helvetica" w:hAnsi="Helvetica" w:cs="Helvetica"/>
+          <w:color w:val="333333"/>
+          <w:sz w:val="23"/>
+          <w:szCs w:val="23"/>
+          <w:shd w:val="clear" w:color="auto" w:fill="FFFFFF"/>
+        </w:rPr>
+      </w:pPr>
+      <w:r>
+        <w:rPr>
+          <w:rFonts w:ascii="Helvetica" w:hAnsi="Helvetica" w:cs="Helvetica"/>
+          <w:color w:val="333333"/>
+          <w:sz w:val="23"/>
+          <w:szCs w:val="23"/>
+          <w:shd w:val="clear" w:color="auto" w:fill="FFFFFF"/>
+        </w:rPr>
+        <w:t>where amount = (</w:t>
+      </w:r>
+    </w:p>
+    <w:p>
+      <w:pPr>
+        <w:pStyle w:val="ListParagraph"/>
+        <w:rPr>
+          <w:rFonts w:ascii="Helvetica" w:hAnsi="Helvetica" w:cs="Helvetica"/>
+          <w:color w:val="333333"/>
+          <w:sz w:val="23"/>
+          <w:szCs w:val="23"/>
+          <w:shd w:val="clear" w:color="auto" w:fill="FFFFFF"/>
+        </w:rPr>
+      </w:pPr>
+      <w:r>
+        <w:rPr>
+          <w:rFonts w:ascii="Helvetica" w:hAnsi="Helvetica" w:cs="Helvetica"/>
+          <w:color w:val="333333"/>
+          <w:sz w:val="23"/>
+          <w:szCs w:val="23"/>
+          <w:shd w:val="clear" w:color="auto" w:fill="FFFFFF"/>
+        </w:rPr>
+        <w:t xml:space="preserve">select max((tempIncomes.amount - tempExpenses.amount)) as balance from </w:t>
+      </w:r>
+    </w:p>
+    <w:p>
+      <w:pPr>
+        <w:pStyle w:val="ListParagraph"/>
+        <w:rPr>
+          <w:rFonts w:ascii="Helvetica" w:hAnsi="Helvetica" w:cs="Helvetica"/>
+          <w:color w:val="333333"/>
+          <w:sz w:val="23"/>
+          <w:szCs w:val="23"/>
+          <w:shd w:val="clear" w:color="auto" w:fill="FFFFFF"/>
+        </w:rPr>
+      </w:pPr>
+      <w:r>
+        <w:rPr>
+          <w:rFonts w:ascii="Helvetica" w:hAnsi="Helvetica" w:cs="Helvetica"/>
+          <w:color w:val="333333"/>
+          <w:sz w:val="23"/>
+          <w:szCs w:val="23"/>
+          <w:shd w:val="clear" w:color="auto" w:fill="FFFFFF"/>
+        </w:rPr>
+        <w:lastRenderedPageBreak/>
+        <w:t>(select person_id,sum(amount) as amount from expenses group by person_id) tempExpenses,</w:t>
+      </w:r>
+    </w:p>
+    <w:p>
+      <w:pPr>
+        <w:pStyle w:val="ListParagraph"/>
+        <w:rPr>
+          <w:rFonts w:ascii="Helvetica" w:hAnsi="Helvetica" w:cs="Helvetica"/>
+          <w:color w:val="333333"/>
+          <w:sz w:val="23"/>
+          <w:szCs w:val="23"/>
+          <w:shd w:val="clear" w:color="auto" w:fill="FFFFFF"/>
+        </w:rPr>
+      </w:pPr>
+      <w:r>
+        <w:rPr>
+          <w:rFonts w:ascii="Helvetica" w:hAnsi="Helvetica" w:cs="Helvetica"/>
+          <w:color w:val="333333"/>
+          <w:sz w:val="23"/>
+          <w:szCs w:val="23"/>
+          <w:shd w:val="clear" w:color="auto" w:fill="FFFFFF"/>
+        </w:rPr>
+        <w:t>(select person_id, sum(amount) as amount from incomes group by person_id) tempIncomes</w:t>
+      </w:r>
+    </w:p>
+    <w:p>
+      <w:pPr>
+        <w:pStyle w:val="ListParagraph"/>
+        <w:rPr>
+          <w:rFonts w:ascii="Helvetica" w:hAnsi="Helvetica" w:cs="Helvetica"/>
+          <w:color w:val="333333"/>
+          <w:sz w:val="23"/>
+          <w:szCs w:val="23"/>
+          <w:shd w:val="clear" w:color="auto" w:fill="FFFFFF"/>
+        </w:rPr>
+      </w:pPr>
+      <w:r>
+        <w:rPr>
+          <w:rFonts w:ascii="Helvetica" w:hAnsi="Helvetica" w:cs="Helvetica"/>
+          <w:color w:val="333333"/>
+          <w:sz w:val="23"/>
+          <w:szCs w:val="23"/>
+          <w:shd w:val="clear" w:color="auto" w:fill="FFFFFF"/>
+        </w:rPr>
+        <w:t>where tempExpenses.person_id = tempIncomes.person_id))</w:t>
+      </w:r>
+    </w:p>
+    <w:p>
+      <w:pPr>
+        <w:pStyle w:val="ListParagraph"/>
+        <w:numPr>
+          <w:ilvl w:val="0"/>
+          <w:numId w:val="12"/>
+        </w:numPr>
+      </w:pPr>
+    </w:p>
+    <w:p/>
+    <w:p>
+      <w:pPr>
+        <w:ind w:left="720"/>
+      </w:pPr>
     </w:p>
     <w:p>
       <w:pPr>
@@ -3549,6 +4635,95 @@
     </w:lvl>
   </w:abstractNum>
   <w:abstractNum w:abstractNumId="8" w15:restartNumberingAfterBreak="0">
+    <w:nsid w:val="60A97FEA"/>
+    <w:multiLevelType w:val="hybridMultilevel"/>
+    <w:tmpl w:val="7F02EAC4"/>
+    <w:lvl w:ilvl="0" w:tplc="0409000F">
+      <w:start w:val="1"/>
+      <w:numFmt w:val="decimal"/>
+      <w:lvlText w:val="%1."/>
+      <w:lvlJc w:val="left"/>
+      <w:pPr>
+        <w:ind w:left="720" w:hanging="360"/>
+      </w:pPr>
+      <w:rPr>
+        <w:rFonts w:hint="default"/>
+      </w:rPr>
+    </w:lvl>
+    <w:lvl w:ilvl="1" w:tplc="04090019" w:tentative="1">
+      <w:start w:val="1"/>
+      <w:numFmt w:val="lowerLetter"/>
+      <w:lvlText w:val="%2."/>
+      <w:lvlJc w:val="left"/>
+      <w:pPr>
+        <w:ind w:left="1440" w:hanging="360"/>
+      </w:pPr>
+    </w:lvl>
+    <w:lvl w:ilvl="2" w:tplc="0409001B" w:tentative="1">
+      <w:start w:val="1"/>
+      <w:numFmt w:val="lowerRoman"/>
+      <w:lvlText w:val="%3."/>
+      <w:lvlJc w:val="right"/>
+      <w:pPr>
+        <w:ind w:left="2160" w:hanging="180"/>
+      </w:pPr>
+    </w:lvl>
+    <w:lvl w:ilvl="3" w:tplc="0409000F" w:tentative="1">
+      <w:start w:val="1"/>
+      <w:numFmt w:val="decimal"/>
+      <w:lvlText w:val="%4."/>
+      <w:lvlJc w:val="left"/>
+      <w:pPr>
+        <w:ind w:left="2880" w:hanging="360"/>
+      </w:pPr>
+    </w:lvl>
+    <w:lvl w:ilvl="4" w:tplc="04090019" w:tentative="1">
+      <w:start w:val="1"/>
+      <w:numFmt w:val="lowerLetter"/>
+      <w:lvlText w:val="%5."/>
+      <w:lvlJc w:val="left"/>
+      <w:pPr>
+        <w:ind w:left="3600" w:hanging="360"/>
+      </w:pPr>
+    </w:lvl>
+    <w:lvl w:ilvl="5" w:tplc="0409001B" w:tentative="1">
+      <w:start w:val="1"/>
+      <w:numFmt w:val="lowerRoman"/>
+      <w:lvlText w:val="%6."/>
+      <w:lvlJc w:val="right"/>
+      <w:pPr>
+        <w:ind w:left="4320" w:hanging="180"/>
+      </w:pPr>
+    </w:lvl>
+    <w:lvl w:ilvl="6" w:tplc="0409000F" w:tentative="1">
+      <w:start w:val="1"/>
+      <w:numFmt w:val="decimal"/>
+      <w:lvlText w:val="%7."/>
+      <w:lvlJc w:val="left"/>
+      <w:pPr>
+        <w:ind w:left="5040" w:hanging="360"/>
+      </w:pPr>
+    </w:lvl>
+    <w:lvl w:ilvl="7" w:tplc="04090019" w:tentative="1">
+      <w:start w:val="1"/>
+      <w:numFmt w:val="lowerLetter"/>
+      <w:lvlText w:val="%8."/>
+      <w:lvlJc w:val="left"/>
+      <w:pPr>
+        <w:ind w:left="5760" w:hanging="360"/>
+      </w:pPr>
+    </w:lvl>
+    <w:lvl w:ilvl="8" w:tplc="0409001B" w:tentative="1">
+      <w:start w:val="1"/>
+      <w:numFmt w:val="lowerRoman"/>
+      <w:lvlText w:val="%9."/>
+      <w:lvlJc w:val="right"/>
+      <w:pPr>
+        <w:ind w:left="6480" w:hanging="180"/>
+      </w:pPr>
+    </w:lvl>
+  </w:abstractNum>
+  <w:abstractNum w:abstractNumId="9" w15:restartNumberingAfterBreak="0">
     <w:nsid w:val="70820C56"/>
     <w:multiLevelType w:val="hybridMultilevel"/>
     <w:tmpl w:val="879AB51E"/>
@@ -3637,7 +4812,7 @@
       </w:pPr>
     </w:lvl>
   </w:abstractNum>
-  <w:abstractNum w:abstractNumId="9" w15:restartNumberingAfterBreak="0">
+  <w:abstractNum w:abstractNumId="10" w15:restartNumberingAfterBreak="0">
     <w:nsid w:val="76AA28E8"/>
     <w:multiLevelType w:val="hybridMultilevel"/>
     <w:tmpl w:val="EE90CE28"/>
@@ -3878,13 +5053,13 @@
     <w:abstractNumId w:val="3"/>
   </w:num>
   <w:num w:numId="4">
-    <w:abstractNumId w:val="8"/>
+    <w:abstractNumId w:val="9"/>
   </w:num>
   <w:num w:numId="5">
     <w:abstractNumId w:val="7"/>
   </w:num>
   <w:num w:numId="6">
-    <w:abstractNumId w:val="9"/>
+    <w:abstractNumId w:val="10"/>
   </w:num>
   <w:num w:numId="7">
     <w:abstractNumId w:val="0"/>
@@ -3900,6 +5075,9 @@
   </w:num>
   <w:num w:numId="11">
     <w:abstractNumId w:val="4"/>
+  </w:num>
+  <w:num w:numId="12">
+    <w:abstractNumId w:val="8"/>
   </w:num>
   <w:numIdMacAtCleanup w:val="11"/>
 </w:numbering>
@@ -6797,7 +7975,7 @@
 </file>
 
 <file path=customXml/itemProps2.xml><?xml version="1.0" encoding="utf-8"?>
-<ds:datastoreItem xmlns:ds="http://schemas.openxmlformats.org/officeDocument/2006/customXml" ds:itemID="{95A99793-9111-4335-BE1E-D13E519FB458}">
+<ds:datastoreItem xmlns:ds="http://schemas.openxmlformats.org/officeDocument/2006/customXml" ds:itemID="{851A6F6F-D29C-473D-9BB3-E99657265DD4}">
   <ds:schemaRefs>
     <ds:schemaRef ds:uri="http://schemas.openxmlformats.org/officeDocument/2006/bibliography"/>
   </ds:schemaRefs>

</xml_diff>

<commit_message>
minor modification to the documentation
</commit_message>
<xml_diff>
--- a/resources/Solution.docx
+++ b/resources/Solution.docx
@@ -33,7 +33,13 @@
         </w:numPr>
       </w:pPr>
       <w:r>
-        <w:t>No Batch functionality, to auto add interest to the principal amount. Interest is added to loan amount only when a payment is made.</w:t>
+        <w:t>No Batch functionality to auto</w:t>
+      </w:r>
+      <w:r>
+        <w:t>matically</w:t>
+      </w:r>
+      <w:r>
+        <w:t xml:space="preserve"> add interest to the principal amount. Interest is added to loan amount only when a payment is made.</w:t>
       </w:r>
     </w:p>
     <w:p>
@@ -75,7 +81,16 @@
         </w:numPr>
       </w:pPr>
       <w:r>
-        <w:t>Add payment is rejected if the payment amount is more than the principal balance + interest. Loan account doesn’t support negative balance.</w:t>
+        <w:t>[</w:t>
+      </w:r>
+      <w:r>
+        <w:t>Add payment</w:t>
+      </w:r>
+      <w:r>
+        <w:t>]</w:t>
+      </w:r>
+      <w:r>
+        <w:t xml:space="preserve"> is rejected if the payment amount is more than the principal balance + interest. Loan account doesn’t support negative balance.</w:t>
       </w:r>
     </w:p>
     <w:p>
@@ -87,7 +102,13 @@
         </w:numPr>
       </w:pPr>
       <w:r>
-        <w:t>Performance of the application might degrade after adding multiple payments, as i have not implemented Snap shotting mechanism, which is essential in Event sourcing applications.</w:t>
+        <w:t xml:space="preserve">Performance of the application might degrade after adding multiple payments, as i have not implemented </w:t>
+      </w:r>
+      <w:r>
+        <w:t>s</w:t>
+      </w:r>
+      <w:r>
+        <w:t>napshot mechanism, which is essential in Event sourcing applications.</w:t>
       </w:r>
     </w:p>
     <w:p>
@@ -104,6 +125,24 @@
     </w:p>
     <w:p>
       <w:pPr>
+        <w:pStyle w:val="TextCopy"/>
+        <w:numPr>
+          <w:ilvl w:val="0"/>
+          <w:numId w:val="5"/>
+        </w:numPr>
+      </w:pPr>
+      <w:r>
+        <w:t>The target of this application was mainly on design</w:t>
+      </w:r>
+      <w:r>
+        <w:t xml:space="preserve"> (lock less implementation)</w:t>
+      </w:r>
+      <w:r>
+        <w:t xml:space="preserve"> rather than the performance.</w:t>
+      </w:r>
+    </w:p>
+    <w:p>
+      <w:pPr>
         <w:pStyle w:val="Heading2"/>
       </w:pPr>
       <w:r>
@@ -222,6 +261,9 @@
       <w:r>
         <w:t>.</w:t>
       </w:r>
+      <w:r>
+        <w:t xml:space="preserve"> The event store i have created is Append-Only store.</w:t>
+      </w:r>
     </w:p>
     <w:p>
       <w:pPr>
@@ -236,7 +278,13 @@
         <w:pStyle w:val="TextCopy"/>
       </w:pPr>
       <w:r>
-        <w:t>No RDBMS locks.</w:t>
+        <w:t>No RDBMS</w:t>
+      </w:r>
+      <w:r>
+        <w:t xml:space="preserve"> type</w:t>
+      </w:r>
+      <w:r>
+        <w:t xml:space="preserve"> locks.</w:t>
       </w:r>
     </w:p>
     <w:p>
@@ -267,9 +315,21 @@
         <w:pStyle w:val="Heading2"/>
       </w:pPr>
       <w:r>
-        <w:lastRenderedPageBreak/>
         <w:t>System Diagram:</w:t>
       </w:r>
+    </w:p>
+    <w:p>
+      <w:r>
+        <w:t xml:space="preserve">For bigger image: </w:t>
+      </w:r>
+      <w:hyperlink r:id="rId9" w:history="1">
+        <w:r>
+          <w:rPr>
+            <w:rStyle w:val="Hyperlink"/>
+          </w:rPr>
+          <w:t>https://github.com/prabal77/loan-microservice/blob/master/resources/System-Diagram.jpg</w:t>
+        </w:r>
+      </w:hyperlink>
     </w:p>
     <w:p>
       <w:pPr>
@@ -295,7 +355,7 @@
                     <pic:cNvPicPr/>
                   </pic:nvPicPr>
                   <pic:blipFill>
-                    <a:blip r:embed="rId9">
+                    <a:blip r:embed="rId10">
                       <a:extLst>
                         <a:ext uri="{28A0092B-C50C-407E-A947-70E740481C1C}">
                           <a14:useLocalDpi xmlns:a14="http://schemas.microsoft.com/office/drawing/2010/main" val="0"/>
@@ -374,6 +434,7 @@
         <w:pStyle w:val="Heading3"/>
       </w:pPr>
       <w:r>
+        <w:lastRenderedPageBreak/>
         <w:t>Command Side:</w:t>
       </w:r>
     </w:p>
@@ -398,7 +459,6 @@
         <w:pStyle w:val="TextCopy"/>
       </w:pPr>
       <w:r>
-        <w:lastRenderedPageBreak/>
         <w:t xml:space="preserve">The central REST controller (spring controller </w:t>
       </w:r>
       <w:r>
@@ -511,7 +571,13 @@
         <w:t>com.prabal.loanservice.store.InMemoryEventStore.java</w:t>
       </w:r>
       <w:r>
-        <w:t>). The repository returns a Aggregate object, representing individual record/event chain.</w:t>
+        <w:t>). The repository returns a</w:t>
+      </w:r>
+      <w:r>
+        <w:t>n</w:t>
+      </w:r>
+      <w:r>
+        <w:t xml:space="preserve"> Aggregate object, representing individual record/event chain.</w:t>
       </w:r>
       <w:r>
         <w:t xml:space="preserve"> </w:t>
@@ -532,6 +598,13 @@
           <w:bCs/>
         </w:rPr>
         <w:t>All the business logic for this particular application is added to Aggregate object</w:t>
+      </w:r>
+      <w:r>
+        <w:rPr>
+          <w:b/>
+          <w:bCs/>
+        </w:rPr>
+        <w:t xml:space="preserve"> for simplicity </w:t>
       </w:r>
       <w:r>
         <w:rPr>
@@ -601,7 +674,31 @@
         <w:pStyle w:val="TextCopy"/>
       </w:pPr>
       <w:r>
-        <w:t>Every action/command is represented as an Event class. Command handler applies events to the instance of aggregate object. Which after modifying the inner state, saves the event to event store if everything is valid or throw error.</w:t>
+        <w:t xml:space="preserve">Every action/command is represented as </w:t>
+      </w:r>
+      <w:r>
+        <w:t xml:space="preserve">sequence of </w:t>
+      </w:r>
+      <w:r>
+        <w:t>Event</w:t>
+      </w:r>
+      <w:r>
+        <w:t>s</w:t>
+      </w:r>
+      <w:r>
+        <w:t>. Command handler applies events to the instance of aggregate object. Which after modifying the inner state, saves the event to event store</w:t>
+      </w:r>
+      <w:r>
+        <w:t>;</w:t>
+      </w:r>
+      <w:r>
+        <w:t xml:space="preserve"> if everything is valid or </w:t>
+      </w:r>
+      <w:r>
+        <w:t xml:space="preserve">else </w:t>
+      </w:r>
+      <w:r>
+        <w:t>throw error.</w:t>
       </w:r>
     </w:p>
     <w:p>
@@ -614,6 +711,25 @@
         <w:pStyle w:val="TextCopy"/>
       </w:pPr>
       <w:r>
+        <w:t>Storing data to event store also emits changes to a message service bus, for interest</w:t>
+      </w:r>
+      <w:r>
+        <w:t>ed</w:t>
+      </w:r>
+      <w:r>
+        <w:t xml:space="preserve"> parties (read side here) to listen and act upon.</w:t>
+      </w:r>
+    </w:p>
+    <w:p>
+      <w:pPr>
+        <w:pStyle w:val="TextCopy"/>
+      </w:pPr>
+    </w:p>
+    <w:p>
+      <w:pPr>
+        <w:pStyle w:val="TextCopy"/>
+      </w:pPr>
+      <w:r>
         <w:t>This way the application’s state is maintained as a result of Events applied to each other in same sequence.</w:t>
       </w:r>
     </w:p>
@@ -624,9 +740,25 @@
     </w:p>
     <w:p>
       <w:pPr>
+        <w:pStyle w:val="TextCopy"/>
+      </w:pPr>
+    </w:p>
+    <w:p>
+      <w:pPr>
+        <w:pStyle w:val="TextCopy"/>
+      </w:pPr>
+    </w:p>
+    <w:p>
+      <w:pPr>
+        <w:pStyle w:val="TextCopy"/>
+      </w:pPr>
+    </w:p>
+    <w:p>
+      <w:pPr>
         <w:pStyle w:val="Heading3"/>
       </w:pPr>
       <w:r>
+        <w:lastRenderedPageBreak/>
         <w:t>Query Side</w:t>
       </w:r>
     </w:p>
@@ -644,14 +776,11 @@
         <w:t>. This temp store is a materialized view of all the Write events, tweeked as per the query requirements. So that the queries perform faster.</w:t>
       </w:r>
     </w:p>
-    <w:p/>
-    <w:p/>
     <w:p>
       <w:pPr>
         <w:pStyle w:val="Heading3"/>
       </w:pPr>
       <w:r>
-        <w:lastRenderedPageBreak/>
         <w:t>Data Exchange bewteen Command and Query Side</w:t>
       </w:r>
     </w:p>
@@ -701,6 +830,24 @@
       <w:r>
         <w:t>Figure (b): Shows a typical Add Payment operation flow. It also captures how backdated transaction is handled. Which is via reversal event generations.</w:t>
       </w:r>
+    </w:p>
+    <w:p>
+      <w:r>
+        <w:t>For bigger image:</w:t>
+      </w:r>
+      <w:bookmarkStart w:id="0" w:name="_GoBack"/>
+      <w:bookmarkEnd w:id="0"/>
+      <w:r>
+        <w:t xml:space="preserve"> </w:t>
+      </w:r>
+      <w:hyperlink r:id="rId11" w:history="1">
+        <w:r>
+          <w:rPr>
+            <w:rStyle w:val="Hyperlink"/>
+          </w:rPr>
+          <w:t>https://github.com/prabal77/loan-microservice/blob/master/resources/Add-Payment-Flow.jpg</w:t>
+        </w:r>
+      </w:hyperlink>
     </w:p>
     <w:p>
       <w:r>
@@ -724,7 +871,7 @@
                     <pic:cNvPicPr/>
                   </pic:nvPicPr>
                   <pic:blipFill>
-                    <a:blip r:embed="rId10">
+                    <a:blip r:embed="rId12">
                       <a:extLst>
                         <a:ext uri="{28A0092B-C50C-407E-A947-70E740481C1C}">
                           <a14:useLocalDpi xmlns:a14="http://schemas.microsoft.com/office/drawing/2010/main" val="0"/>
@@ -972,6 +1119,17 @@
       <w:r>
         <w:t>Figure (c)</w:t>
       </w:r>
+      <w:r>
+        <w:t xml:space="preserve"> </w:t>
+      </w:r>
+      <w:hyperlink r:id="rId13" w:history="1">
+        <w:r>
+          <w:rPr>
+            <w:rStyle w:val="Hyperlink"/>
+          </w:rPr>
+          <w:t>https://github.com/prabal77/loan-microservice/blob/master/resources/Example-transaction-sequence.jpg</w:t>
+        </w:r>
+      </w:hyperlink>
     </w:p>
     <w:p>
       <w:r>
@@ -995,7 +1153,7 @@
                     <pic:cNvPicPr/>
                   </pic:nvPicPr>
                   <pic:blipFill>
-                    <a:blip r:embed="rId11">
+                    <a:blip r:embed="rId14">
                       <a:extLst>
                         <a:ext uri="{28A0092B-C50C-407E-A947-70E740481C1C}">
                           <a14:useLocalDpi xmlns:a14="http://schemas.microsoft.com/office/drawing/2010/main" val="0"/>
@@ -1054,7 +1212,7 @@
       <w:r>
         <w:t xml:space="preserve">url: </w:t>
       </w:r>
-      <w:hyperlink r:id="rId12" w:history="1">
+      <w:hyperlink r:id="rId15" w:history="1">
         <w:r>
           <w:rPr>
             <w:rStyle w:val="Hyperlink"/>
@@ -1276,29 +1434,7 @@
           <w:szCs w:val="18"/>
           <w:lang w:val="en-US"/>
         </w:rPr>
-        <w:t>"</w:t>
-      </w:r>
-      <w:proofErr w:type="spellStart"/>
-      <w:r>
-        <w:rPr>
-          <w:rFonts w:ascii="Courier New" w:eastAsia="Times New Roman" w:hAnsi="Courier New" w:cs="Courier New"/>
-          <w:color w:val="A31515"/>
-          <w:sz w:val="18"/>
-          <w:szCs w:val="18"/>
-          <w:lang w:val="en-US"/>
-        </w:rPr>
-        <w:t>startDate</w:t>
-      </w:r>
-      <w:proofErr w:type="spellEnd"/>
-      <w:r>
-        <w:rPr>
-          <w:rFonts w:ascii="Courier New" w:eastAsia="Times New Roman" w:hAnsi="Courier New" w:cs="Courier New"/>
-          <w:color w:val="A31515"/>
-          <w:sz w:val="18"/>
-          <w:szCs w:val="18"/>
-          <w:lang w:val="en-US"/>
-        </w:rPr>
-        <w:t>"</w:t>
+        <w:t>"startDate"</w:t>
       </w:r>
       <w:r>
         <w:rPr>
@@ -1412,9 +1548,62 @@
           <w:szCs w:val="18"/>
           <w:lang w:val="en-US"/>
         </w:rPr>
-        <w:t>"</w:t>
-      </w:r>
-      <w:proofErr w:type="spellStart"/>
+        <w:t>"accountId"</w:t>
+      </w:r>
+      <w:r>
+        <w:rPr>
+          <w:rFonts w:ascii="Courier New" w:eastAsia="Times New Roman" w:hAnsi="Courier New" w:cs="Courier New"/>
+          <w:color w:val="000000"/>
+          <w:sz w:val="18"/>
+          <w:szCs w:val="18"/>
+          <w:lang w:val="en-US"/>
+        </w:rPr>
+        <w:t>: </w:t>
+      </w:r>
+      <w:r>
+        <w:rPr>
+          <w:rFonts w:ascii="Courier New" w:eastAsia="Times New Roman" w:hAnsi="Courier New" w:cs="Courier New"/>
+          <w:color w:val="0451A5"/>
+          <w:sz w:val="18"/>
+          <w:szCs w:val="18"/>
+          <w:lang w:val="en-US"/>
+        </w:rPr>
+        <w:t>"3fc4ea2e-d5ad-40ad-a491-5a1e0f3f35d1"</w:t>
+      </w:r>
+      <w:r>
+        <w:rPr>
+          <w:rFonts w:ascii="Courier New" w:eastAsia="Times New Roman" w:hAnsi="Courier New" w:cs="Courier New"/>
+          <w:color w:val="000000"/>
+          <w:sz w:val="18"/>
+          <w:szCs w:val="18"/>
+          <w:lang w:val="en-US"/>
+        </w:rPr>
+        <w:t>,</w:t>
+      </w:r>
+    </w:p>
+    <w:p>
+      <w:pPr>
+        <w:shd w:val="clear" w:color="auto" w:fill="FFFFFE"/>
+        <w:spacing w:after="0" w:line="240" w:lineRule="atLeast"/>
+        <w:ind w:left="1416"/>
+        <w:rPr>
+          <w:rFonts w:ascii="Courier New" w:eastAsia="Times New Roman" w:hAnsi="Courier New" w:cs="Courier New"/>
+          <w:color w:val="000000"/>
+          <w:sz w:val="18"/>
+          <w:szCs w:val="18"/>
+          <w:lang w:val="en-US"/>
+        </w:rPr>
+      </w:pPr>
+      <w:r>
+        <w:rPr>
+          <w:rFonts w:ascii="Courier New" w:eastAsia="Times New Roman" w:hAnsi="Courier New" w:cs="Courier New"/>
+          <w:color w:val="000000"/>
+          <w:sz w:val="18"/>
+          <w:szCs w:val="18"/>
+          <w:lang w:val="en-US"/>
+        </w:rPr>
+        <w:t>    </w:t>
+      </w:r>
       <w:r>
         <w:rPr>
           <w:rFonts w:ascii="Courier New" w:eastAsia="Times New Roman" w:hAnsi="Courier New" w:cs="Courier New"/>
@@ -1423,9 +1612,62 @@
           <w:szCs w:val="18"/>
           <w:lang w:val="en-US"/>
         </w:rPr>
-        <w:t>accountId</w:t>
-      </w:r>
-      <w:proofErr w:type="spellEnd"/>
+        <w:t>"loanAmount"</w:t>
+      </w:r>
+      <w:r>
+        <w:rPr>
+          <w:rFonts w:ascii="Courier New" w:eastAsia="Times New Roman" w:hAnsi="Courier New" w:cs="Courier New"/>
+          <w:color w:val="000000"/>
+          <w:sz w:val="18"/>
+          <w:szCs w:val="18"/>
+          <w:lang w:val="en-US"/>
+        </w:rPr>
+        <w:t>: </w:t>
+      </w:r>
+      <w:r>
+        <w:rPr>
+          <w:rFonts w:ascii="Courier New" w:eastAsia="Times New Roman" w:hAnsi="Courier New" w:cs="Courier New"/>
+          <w:color w:val="0451A5"/>
+          <w:sz w:val="18"/>
+          <w:szCs w:val="18"/>
+          <w:lang w:val="en-US"/>
+        </w:rPr>
+        <w:t>"1000"</w:t>
+      </w:r>
+      <w:r>
+        <w:rPr>
+          <w:rFonts w:ascii="Courier New" w:eastAsia="Times New Roman" w:hAnsi="Courier New" w:cs="Courier New"/>
+          <w:color w:val="000000"/>
+          <w:sz w:val="18"/>
+          <w:szCs w:val="18"/>
+          <w:lang w:val="en-US"/>
+        </w:rPr>
+        <w:t>,</w:t>
+      </w:r>
+    </w:p>
+    <w:p>
+      <w:pPr>
+        <w:shd w:val="clear" w:color="auto" w:fill="FFFFFE"/>
+        <w:spacing w:after="0" w:line="240" w:lineRule="atLeast"/>
+        <w:ind w:left="1416"/>
+        <w:rPr>
+          <w:rFonts w:ascii="Courier New" w:eastAsia="Times New Roman" w:hAnsi="Courier New" w:cs="Courier New"/>
+          <w:color w:val="000000"/>
+          <w:sz w:val="18"/>
+          <w:szCs w:val="18"/>
+          <w:lang w:val="en-US"/>
+        </w:rPr>
+      </w:pPr>
+      <w:r>
+        <w:rPr>
+          <w:rFonts w:ascii="Courier New" w:eastAsia="Times New Roman" w:hAnsi="Courier New" w:cs="Courier New"/>
+          <w:color w:val="000000"/>
+          <w:sz w:val="18"/>
+          <w:szCs w:val="18"/>
+          <w:lang w:val="en-US"/>
+        </w:rPr>
+        <w:t>    </w:t>
+      </w:r>
       <w:r>
         <w:rPr>
           <w:rFonts w:ascii="Courier New" w:eastAsia="Times New Roman" w:hAnsi="Courier New" w:cs="Courier New"/>
@@ -1434,7 +1676,7 @@
           <w:szCs w:val="18"/>
           <w:lang w:val="en-US"/>
         </w:rPr>
-        <w:t>"</w:t>
+        <w:t>"interestRate"</w:t>
       </w:r>
       <w:r>
         <w:rPr>
@@ -1454,7 +1696,7 @@
           <w:szCs w:val="18"/>
           <w:lang w:val="en-US"/>
         </w:rPr>
-        <w:t>"3fc4ea2e-d5ad-40ad-a491-5a1e0f3f35d1"</w:t>
+        <w:t>"20"</w:t>
       </w:r>
       <w:r>
         <w:rPr>
@@ -1498,29 +1740,7 @@
           <w:szCs w:val="18"/>
           <w:lang w:val="en-US"/>
         </w:rPr>
-        <w:t>"</w:t>
-      </w:r>
-      <w:proofErr w:type="spellStart"/>
-      <w:r>
-        <w:rPr>
-          <w:rFonts w:ascii="Courier New" w:eastAsia="Times New Roman" w:hAnsi="Courier New" w:cs="Courier New"/>
-          <w:color w:val="A31515"/>
-          <w:sz w:val="18"/>
-          <w:szCs w:val="18"/>
-          <w:lang w:val="en-US"/>
-        </w:rPr>
-        <w:t>loanAmount</w:t>
-      </w:r>
-      <w:proofErr w:type="spellEnd"/>
-      <w:r>
-        <w:rPr>
-          <w:rFonts w:ascii="Courier New" w:eastAsia="Times New Roman" w:hAnsi="Courier New" w:cs="Courier New"/>
-          <w:color w:val="A31515"/>
-          <w:sz w:val="18"/>
-          <w:szCs w:val="18"/>
-          <w:lang w:val="en-US"/>
-        </w:rPr>
-        <w:t>"</w:t>
+        <w:t>"startDate"</w:t>
       </w:r>
       <w:r>
         <w:rPr>
@@ -1540,9 +1760,14 @@
           <w:szCs w:val="18"/>
           <w:lang w:val="en-US"/>
         </w:rPr>
-        <w:t>"1000"</w:t>
-      </w:r>
-      <w:r>
+        <w:t>"2020-06-23"</w:t>
+      </w:r>
+    </w:p>
+    <w:p>
+      <w:pPr>
+        <w:shd w:val="clear" w:color="auto" w:fill="FFFFFE"/>
+        <w:spacing w:after="0" w:line="240" w:lineRule="atLeast"/>
+        <w:ind w:left="1416"/>
         <w:rPr>
           <w:rFonts w:ascii="Courier New" w:eastAsia="Times New Roman" w:hAnsi="Courier New" w:cs="Courier New"/>
           <w:color w:val="000000"/>
@@ -1550,14 +1775,8 @@
           <w:szCs w:val="18"/>
           <w:lang w:val="en-US"/>
         </w:rPr>
-        <w:t>,</w:t>
-      </w:r>
-    </w:p>
-    <w:p>
-      <w:pPr>
-        <w:shd w:val="clear" w:color="auto" w:fill="FFFFFE"/>
-        <w:spacing w:after="0" w:line="240" w:lineRule="atLeast"/>
-        <w:ind w:left="1416"/>
+      </w:pPr>
+      <w:r>
         <w:rPr>
           <w:rFonts w:ascii="Courier New" w:eastAsia="Times New Roman" w:hAnsi="Courier New" w:cs="Courier New"/>
           <w:color w:val="000000"/>
@@ -1565,177 +1784,6 @@
           <w:szCs w:val="18"/>
           <w:lang w:val="en-US"/>
         </w:rPr>
-      </w:pPr>
-      <w:r>
-        <w:rPr>
-          <w:rFonts w:ascii="Courier New" w:eastAsia="Times New Roman" w:hAnsi="Courier New" w:cs="Courier New"/>
-          <w:color w:val="000000"/>
-          <w:sz w:val="18"/>
-          <w:szCs w:val="18"/>
-          <w:lang w:val="en-US"/>
-        </w:rPr>
-        <w:t>    </w:t>
-      </w:r>
-      <w:r>
-        <w:rPr>
-          <w:rFonts w:ascii="Courier New" w:eastAsia="Times New Roman" w:hAnsi="Courier New" w:cs="Courier New"/>
-          <w:color w:val="A31515"/>
-          <w:sz w:val="18"/>
-          <w:szCs w:val="18"/>
-          <w:lang w:val="en-US"/>
-        </w:rPr>
-        <w:t>"</w:t>
-      </w:r>
-      <w:proofErr w:type="spellStart"/>
-      <w:r>
-        <w:rPr>
-          <w:rFonts w:ascii="Courier New" w:eastAsia="Times New Roman" w:hAnsi="Courier New" w:cs="Courier New"/>
-          <w:color w:val="A31515"/>
-          <w:sz w:val="18"/>
-          <w:szCs w:val="18"/>
-          <w:lang w:val="en-US"/>
-        </w:rPr>
-        <w:t>interestRate</w:t>
-      </w:r>
-      <w:proofErr w:type="spellEnd"/>
-      <w:r>
-        <w:rPr>
-          <w:rFonts w:ascii="Courier New" w:eastAsia="Times New Roman" w:hAnsi="Courier New" w:cs="Courier New"/>
-          <w:color w:val="A31515"/>
-          <w:sz w:val="18"/>
-          <w:szCs w:val="18"/>
-          <w:lang w:val="en-US"/>
-        </w:rPr>
-        <w:t>"</w:t>
-      </w:r>
-      <w:r>
-        <w:rPr>
-          <w:rFonts w:ascii="Courier New" w:eastAsia="Times New Roman" w:hAnsi="Courier New" w:cs="Courier New"/>
-          <w:color w:val="000000"/>
-          <w:sz w:val="18"/>
-          <w:szCs w:val="18"/>
-          <w:lang w:val="en-US"/>
-        </w:rPr>
-        <w:t>: </w:t>
-      </w:r>
-      <w:r>
-        <w:rPr>
-          <w:rFonts w:ascii="Courier New" w:eastAsia="Times New Roman" w:hAnsi="Courier New" w:cs="Courier New"/>
-          <w:color w:val="0451A5"/>
-          <w:sz w:val="18"/>
-          <w:szCs w:val="18"/>
-          <w:lang w:val="en-US"/>
-        </w:rPr>
-        <w:t>"20"</w:t>
-      </w:r>
-      <w:r>
-        <w:rPr>
-          <w:rFonts w:ascii="Courier New" w:eastAsia="Times New Roman" w:hAnsi="Courier New" w:cs="Courier New"/>
-          <w:color w:val="000000"/>
-          <w:sz w:val="18"/>
-          <w:szCs w:val="18"/>
-          <w:lang w:val="en-US"/>
-        </w:rPr>
-        <w:t>,</w:t>
-      </w:r>
-    </w:p>
-    <w:p>
-      <w:pPr>
-        <w:shd w:val="clear" w:color="auto" w:fill="FFFFFE"/>
-        <w:spacing w:after="0" w:line="240" w:lineRule="atLeast"/>
-        <w:ind w:left="1416"/>
-        <w:rPr>
-          <w:rFonts w:ascii="Courier New" w:eastAsia="Times New Roman" w:hAnsi="Courier New" w:cs="Courier New"/>
-          <w:color w:val="000000"/>
-          <w:sz w:val="18"/>
-          <w:szCs w:val="18"/>
-          <w:lang w:val="en-US"/>
-        </w:rPr>
-      </w:pPr>
-      <w:r>
-        <w:rPr>
-          <w:rFonts w:ascii="Courier New" w:eastAsia="Times New Roman" w:hAnsi="Courier New" w:cs="Courier New"/>
-          <w:color w:val="000000"/>
-          <w:sz w:val="18"/>
-          <w:szCs w:val="18"/>
-          <w:lang w:val="en-US"/>
-        </w:rPr>
-        <w:t>    </w:t>
-      </w:r>
-      <w:r>
-        <w:rPr>
-          <w:rFonts w:ascii="Courier New" w:eastAsia="Times New Roman" w:hAnsi="Courier New" w:cs="Courier New"/>
-          <w:color w:val="A31515"/>
-          <w:sz w:val="18"/>
-          <w:szCs w:val="18"/>
-          <w:lang w:val="en-US"/>
-        </w:rPr>
-        <w:t>"</w:t>
-      </w:r>
-      <w:proofErr w:type="spellStart"/>
-      <w:r>
-        <w:rPr>
-          <w:rFonts w:ascii="Courier New" w:eastAsia="Times New Roman" w:hAnsi="Courier New" w:cs="Courier New"/>
-          <w:color w:val="A31515"/>
-          <w:sz w:val="18"/>
-          <w:szCs w:val="18"/>
-          <w:lang w:val="en-US"/>
-        </w:rPr>
-        <w:t>startDate</w:t>
-      </w:r>
-      <w:proofErr w:type="spellEnd"/>
-      <w:r>
-        <w:rPr>
-          <w:rFonts w:ascii="Courier New" w:eastAsia="Times New Roman" w:hAnsi="Courier New" w:cs="Courier New"/>
-          <w:color w:val="A31515"/>
-          <w:sz w:val="18"/>
-          <w:szCs w:val="18"/>
-          <w:lang w:val="en-US"/>
-        </w:rPr>
-        <w:t>"</w:t>
-      </w:r>
-      <w:r>
-        <w:rPr>
-          <w:rFonts w:ascii="Courier New" w:eastAsia="Times New Roman" w:hAnsi="Courier New" w:cs="Courier New"/>
-          <w:color w:val="000000"/>
-          <w:sz w:val="18"/>
-          <w:szCs w:val="18"/>
-          <w:lang w:val="en-US"/>
-        </w:rPr>
-        <w:t>: </w:t>
-      </w:r>
-      <w:r>
-        <w:rPr>
-          <w:rFonts w:ascii="Courier New" w:eastAsia="Times New Roman" w:hAnsi="Courier New" w:cs="Courier New"/>
-          <w:color w:val="0451A5"/>
-          <w:sz w:val="18"/>
-          <w:szCs w:val="18"/>
-          <w:lang w:val="en-US"/>
-        </w:rPr>
-        <w:t>"2020-06-23"</w:t>
-      </w:r>
-    </w:p>
-    <w:p>
-      <w:pPr>
-        <w:shd w:val="clear" w:color="auto" w:fill="FFFFFE"/>
-        <w:spacing w:after="0" w:line="240" w:lineRule="atLeast"/>
-        <w:ind w:left="1416"/>
-        <w:rPr>
-          <w:rFonts w:ascii="Courier New" w:eastAsia="Times New Roman" w:hAnsi="Courier New" w:cs="Courier New"/>
-          <w:color w:val="000000"/>
-          <w:sz w:val="18"/>
-          <w:szCs w:val="18"/>
-          <w:lang w:val="en-US"/>
-        </w:rPr>
-      </w:pPr>
-      <w:r>
-        <w:rPr>
-          <w:rFonts w:ascii="Courier New" w:eastAsia="Times New Roman" w:hAnsi="Courier New" w:cs="Courier New"/>
-          <w:color w:val="000000"/>
-          <w:sz w:val="18"/>
-          <w:szCs w:val="18"/>
-          <w:lang w:val="en-US"/>
-        </w:rPr>
         <w:t>}</w:t>
       </w:r>
     </w:p>
@@ -1743,7 +1791,6 @@
       <w:r>
         <w:t xml:space="preserve">Validation: Valid loanAmount ( positive real numbers), interest amount (positive real number). Date format strictly: </w:t>
       </w:r>
-      <w:proofErr w:type="spellStart"/>
       <w:r>
         <w:rPr>
           <w:rFonts w:ascii="Consolas" w:hAnsi="Consolas" w:cs="Consolas"/>
@@ -1755,7 +1802,6 @@
         </w:rPr>
         <w:t>java.time.LocalDate</w:t>
       </w:r>
-      <w:proofErr w:type="spellEnd"/>
     </w:p>
     <w:p>
       <w:pPr>
@@ -1785,7 +1831,7 @@
       <w:r>
         <w:t xml:space="preserve">url: </w:t>
       </w:r>
-      <w:hyperlink r:id="rId13" w:history="1">
+      <w:hyperlink r:id="rId16" w:history="1">
         <w:r>
           <w:rPr>
             <w:rStyle w:val="Hyperlink"/>
@@ -1939,29 +1985,7 @@
           <w:szCs w:val="18"/>
           <w:lang w:val="en-US"/>
         </w:rPr>
-        <w:t>"</w:t>
-      </w:r>
-      <w:proofErr w:type="spellStart"/>
-      <w:r>
-        <w:rPr>
-          <w:rFonts w:ascii="Courier New" w:eastAsia="Times New Roman" w:hAnsi="Courier New" w:cs="Courier New"/>
-          <w:color w:val="A31515"/>
-          <w:sz w:val="18"/>
-          <w:szCs w:val="18"/>
-          <w:lang w:val="en-US"/>
-        </w:rPr>
-        <w:t>transactionDate</w:t>
-      </w:r>
-      <w:proofErr w:type="spellEnd"/>
-      <w:r>
-        <w:rPr>
-          <w:rFonts w:ascii="Courier New" w:eastAsia="Times New Roman" w:hAnsi="Courier New" w:cs="Courier New"/>
-          <w:color w:val="A31515"/>
-          <w:sz w:val="18"/>
-          <w:szCs w:val="18"/>
-          <w:lang w:val="en-US"/>
-        </w:rPr>
-        <w:t>"</w:t>
+        <w:t>"transactionDate"</w:t>
       </w:r>
       <w:r>
         <w:rPr>
@@ -2075,29 +2099,7 @@
           <w:szCs w:val="18"/>
           <w:lang w:val="en-US"/>
         </w:rPr>
-        <w:t>"</w:t>
-      </w:r>
-      <w:proofErr w:type="spellStart"/>
-      <w:r>
-        <w:rPr>
-          <w:rFonts w:ascii="Courier New" w:eastAsia="Times New Roman" w:hAnsi="Courier New" w:cs="Courier New"/>
-          <w:color w:val="A31515"/>
-          <w:sz w:val="18"/>
-          <w:szCs w:val="18"/>
-          <w:lang w:val="en-US"/>
-        </w:rPr>
-        <w:t>transactionId</w:t>
-      </w:r>
-      <w:proofErr w:type="spellEnd"/>
-      <w:r>
-        <w:rPr>
-          <w:rFonts w:ascii="Courier New" w:eastAsia="Times New Roman" w:hAnsi="Courier New" w:cs="Courier New"/>
-          <w:color w:val="A31515"/>
-          <w:sz w:val="18"/>
-          <w:szCs w:val="18"/>
-          <w:lang w:val="en-US"/>
-        </w:rPr>
-        <w:t>"</w:t>
+        <w:t>"transactionId"</w:t>
       </w:r>
       <w:r>
         <w:rPr>
@@ -2188,7 +2190,7 @@
       <w:r>
         <w:t xml:space="preserve">url: </w:t>
       </w:r>
-      <w:hyperlink r:id="rId14" w:history="1">
+      <w:hyperlink r:id="rId17" w:history="1">
         <w:r>
           <w:rPr>
             <w:rStyle w:val="Hyperlink"/>
@@ -2255,7 +2257,7 @@
       <w:r>
         <w:t xml:space="preserve">url: </w:t>
       </w:r>
-      <w:hyperlink r:id="rId15" w:history="1">
+      <w:hyperlink r:id="rId18" w:history="1">
         <w:r>
           <w:rPr>
             <w:rStyle w:val="Hyperlink"/>
@@ -3045,8 +3047,6 @@
         </w:rPr>
         <w:t>(select person_id, sum(amount) as amount from incomes group by person_id) tempIncomes</w:t>
       </w:r>
-      <w:bookmarkStart w:id="0" w:name="_GoBack"/>
-      <w:bookmarkEnd w:id="0"/>
     </w:p>
     <w:p>
       <w:pPr>
@@ -3202,11 +3202,11 @@
       </w:pPr>
     </w:p>
     <w:sectPr>
-      <w:headerReference w:type="even" r:id="rId16"/>
-      <w:headerReference w:type="default" r:id="rId17"/>
-      <w:footerReference w:type="default" r:id="rId18"/>
-      <w:headerReference w:type="first" r:id="rId19"/>
-      <w:footerReference w:type="first" r:id="rId20"/>
+      <w:headerReference w:type="even" r:id="rId19"/>
+      <w:headerReference w:type="default" r:id="rId20"/>
+      <w:footerReference w:type="default" r:id="rId21"/>
+      <w:headerReference w:type="first" r:id="rId22"/>
+      <w:footerReference w:type="first" r:id="rId23"/>
       <w:pgSz w:w="11906" w:h="16838" w:code="9"/>
       <w:pgMar w:top="1843" w:right="1021" w:bottom="1134" w:left="1418" w:header="709" w:footer="340" w:gutter="0"/>
       <w:cols w:space="708"/>
@@ -7975,7 +7975,7 @@
 </file>
 
 <file path=customXml/itemProps2.xml><?xml version="1.0" encoding="utf-8"?>
-<ds:datastoreItem xmlns:ds="http://schemas.openxmlformats.org/officeDocument/2006/customXml" ds:itemID="{851A6F6F-D29C-473D-9BB3-E99657265DD4}">
+<ds:datastoreItem xmlns:ds="http://schemas.openxmlformats.org/officeDocument/2006/customXml" ds:itemID="{DAD1814A-BCE1-495F-BD81-CC2E70C4D1F3}">
   <ds:schemaRefs>
     <ds:schemaRef ds:uri="http://schemas.openxmlformats.org/officeDocument/2006/bibliography"/>
   </ds:schemaRefs>

</xml_diff>